<commit_message>
done proof-reading up to start of chap2
</commit_message>
<xml_diff>
--- a/resources/pdfs/FrontisMatter.docx
+++ b/resources/pdfs/FrontisMatter.docx
@@ -227,11 +227,24 @@
         <w:rPr>
           <w:rFonts w:ascii="Bookman Old Style" w:hAnsi="Bookman Old Style"/>
         </w:rPr>
-        <w:t xml:space="preserve">- FICTION </w:t>
+        <w:t xml:space="preserve">- </w:t>
       </w:r>
       <w:r>
         <w:rPr>
           <w:rFonts w:ascii="Bookman Old Style" w:hAnsi="Bookman Old Style"/>
+          <w:b/>
+        </w:rPr>
+        <w:t>FICTION</w:t>
+      </w:r>
+      <w:r>
+        <w:rPr>
+          <w:rFonts w:ascii="Bookman Old Style" w:hAnsi="Bookman Old Style"/>
+        </w:rPr>
+        <w:t xml:space="preserve"> </w:t>
+      </w:r>
+      <w:r>
+        <w:rPr>
+          <w:rFonts w:ascii="Bookman Old Style" w:hAnsi="Bookman Old Style"/>
         </w:rPr>
         <w:t>–</w:t>
       </w:r>
@@ -431,41 +444,45 @@
       <w:pPr>
         <w:jc w:val="center"/>
         <w:rPr>
+          <w:rFonts w:ascii="Libre Baskerville" w:hAnsi="Libre Baskerville"/>
+          <w:i/>
+        </w:rPr>
+      </w:pPr>
+      <w:r>
+        <w:rPr>
           <w:rFonts w:ascii="Bookman Old Style" w:hAnsi="Bookman Old Style"/>
         </w:rPr>
-      </w:pPr>
+        <w:t xml:space="preserve">- </w:t>
+      </w:r>
       <w:r>
         <w:rPr>
           <w:rFonts w:ascii="Bookman Old Style" w:hAnsi="Bookman Old Style"/>
-        </w:rPr>
-        <w:t>-</w:t>
+          <w:b/>
+        </w:rPr>
+        <w:t>ACADEMIA</w:t>
       </w:r>
       <w:r>
         <w:rPr>
           <w:rFonts w:ascii="Bookman Old Style" w:hAnsi="Bookman Old Style"/>
         </w:rPr>
-        <w:t>ACADEMIA</w:t>
+        <w:t xml:space="preserve"> </w:t>
       </w:r>
       <w:r>
         <w:rPr>
           <w:rFonts w:ascii="Bookman Old Style" w:hAnsi="Bookman Old Style"/>
         </w:rPr>
-        <w:t xml:space="preserve"> </w:t>
-      </w:r>
-      <w:r>
+        <w:t>–</w:t>
+      </w:r>
+    </w:p>
+    <w:p>
+      <w:pPr>
+        <w:jc w:val="center"/>
         <w:rPr>
           <w:rFonts w:ascii="Bookman Old Style" w:hAnsi="Bookman Old Style"/>
         </w:rPr>
-        <w:t>–</w:t>
-      </w:r>
-    </w:p>
-    <w:p>
-      <w:pPr>
-        <w:jc w:val="center"/>
-        <w:rPr>
-          <w:rFonts w:ascii="Bookman Old Style" w:hAnsi="Bookman Old Style"/>
-        </w:rPr>
-      </w:pPr>
+      </w:pPr>
+      <w:bookmarkStart w:id="0" w:name="_GoBack"/>
+      <w:bookmarkEnd w:id="0"/>
     </w:p>
     <w:p>
       <w:pPr>
@@ -907,8 +924,6 @@
           <w:rFonts w:ascii="Cascadia Code SemiBold" w:hAnsi="Cascadia Code SemiBold"/>
         </w:rPr>
       </w:pPr>
-      <w:bookmarkStart w:id="0" w:name="_GoBack"/>
-      <w:bookmarkEnd w:id="0"/>
     </w:p>
     <w:p>
       <w:pPr>
@@ -1521,11 +1536,126 @@
       </w:rPr>
     </w:lvl>
   </w:abstractNum>
+  <w:abstractNum w:abstractNumId="2">
+    <w:nsid w:val="2A792851"/>
+    <w:multiLevelType w:val="hybridMultilevel"/>
+    <w:tmpl w:val="EF76161A"/>
+    <w:lvl w:ilvl="0" w:tplc="778A4F62">
+      <w:numFmt w:val="bullet"/>
+      <w:lvlText w:val="-"/>
+      <w:lvlJc w:val="left"/>
+      <w:pPr>
+        <w:ind w:left="720" w:hanging="360"/>
+      </w:pPr>
+      <w:rPr>
+        <w:rFonts w:ascii="Bookman Old Style" w:eastAsiaTheme="minorHAnsi" w:hAnsi="Bookman Old Style" w:cstheme="minorBidi" w:hint="default"/>
+      </w:rPr>
+    </w:lvl>
+    <w:lvl w:ilvl="1" w:tplc="04090003" w:tentative="1">
+      <w:start w:val="1"/>
+      <w:numFmt w:val="bullet"/>
+      <w:lvlText w:val="o"/>
+      <w:lvlJc w:val="left"/>
+      <w:pPr>
+        <w:ind w:left="1440" w:hanging="360"/>
+      </w:pPr>
+      <w:rPr>
+        <w:rFonts w:ascii="Courier New" w:hAnsi="Courier New" w:cs="Courier New" w:hint="default"/>
+      </w:rPr>
+    </w:lvl>
+    <w:lvl w:ilvl="2" w:tplc="04090005" w:tentative="1">
+      <w:start w:val="1"/>
+      <w:numFmt w:val="bullet"/>
+      <w:lvlText w:val=""/>
+      <w:lvlJc w:val="left"/>
+      <w:pPr>
+        <w:ind w:left="2160" w:hanging="360"/>
+      </w:pPr>
+      <w:rPr>
+        <w:rFonts w:ascii="Wingdings" w:hAnsi="Wingdings" w:hint="default"/>
+      </w:rPr>
+    </w:lvl>
+    <w:lvl w:ilvl="3" w:tplc="04090001" w:tentative="1">
+      <w:start w:val="1"/>
+      <w:numFmt w:val="bullet"/>
+      <w:lvlText w:val=""/>
+      <w:lvlJc w:val="left"/>
+      <w:pPr>
+        <w:ind w:left="2880" w:hanging="360"/>
+      </w:pPr>
+      <w:rPr>
+        <w:rFonts w:ascii="Symbol" w:hAnsi="Symbol" w:hint="default"/>
+      </w:rPr>
+    </w:lvl>
+    <w:lvl w:ilvl="4" w:tplc="04090003" w:tentative="1">
+      <w:start w:val="1"/>
+      <w:numFmt w:val="bullet"/>
+      <w:lvlText w:val="o"/>
+      <w:lvlJc w:val="left"/>
+      <w:pPr>
+        <w:ind w:left="3600" w:hanging="360"/>
+      </w:pPr>
+      <w:rPr>
+        <w:rFonts w:ascii="Courier New" w:hAnsi="Courier New" w:cs="Courier New" w:hint="default"/>
+      </w:rPr>
+    </w:lvl>
+    <w:lvl w:ilvl="5" w:tplc="04090005" w:tentative="1">
+      <w:start w:val="1"/>
+      <w:numFmt w:val="bullet"/>
+      <w:lvlText w:val=""/>
+      <w:lvlJc w:val="left"/>
+      <w:pPr>
+        <w:ind w:left="4320" w:hanging="360"/>
+      </w:pPr>
+      <w:rPr>
+        <w:rFonts w:ascii="Wingdings" w:hAnsi="Wingdings" w:hint="default"/>
+      </w:rPr>
+    </w:lvl>
+    <w:lvl w:ilvl="6" w:tplc="04090001" w:tentative="1">
+      <w:start w:val="1"/>
+      <w:numFmt w:val="bullet"/>
+      <w:lvlText w:val=""/>
+      <w:lvlJc w:val="left"/>
+      <w:pPr>
+        <w:ind w:left="5040" w:hanging="360"/>
+      </w:pPr>
+      <w:rPr>
+        <w:rFonts w:ascii="Symbol" w:hAnsi="Symbol" w:hint="default"/>
+      </w:rPr>
+    </w:lvl>
+    <w:lvl w:ilvl="7" w:tplc="04090003" w:tentative="1">
+      <w:start w:val="1"/>
+      <w:numFmt w:val="bullet"/>
+      <w:lvlText w:val="o"/>
+      <w:lvlJc w:val="left"/>
+      <w:pPr>
+        <w:ind w:left="5760" w:hanging="360"/>
+      </w:pPr>
+      <w:rPr>
+        <w:rFonts w:ascii="Courier New" w:hAnsi="Courier New" w:cs="Courier New" w:hint="default"/>
+      </w:rPr>
+    </w:lvl>
+    <w:lvl w:ilvl="8" w:tplc="04090005" w:tentative="1">
+      <w:start w:val="1"/>
+      <w:numFmt w:val="bullet"/>
+      <w:lvlText w:val=""/>
+      <w:lvlJc w:val="left"/>
+      <w:pPr>
+        <w:ind w:left="6480" w:hanging="360"/>
+      </w:pPr>
+      <w:rPr>
+        <w:rFonts w:ascii="Wingdings" w:hAnsi="Wingdings" w:hint="default"/>
+      </w:rPr>
+    </w:lvl>
+  </w:abstractNum>
   <w:num w:numId="1">
     <w:abstractNumId w:val="0"/>
   </w:num>
   <w:num w:numId="2">
     <w:abstractNumId w:val="1"/>
+  </w:num>
+  <w:num w:numId="3">
+    <w:abstractNumId w:val="2"/>
   </w:num>
 </w:numbering>
 </file>

</xml_diff>